<commit_message>
Added component diagram and merged astah projects
</commit_message>
<xml_diff>
--- a/vision.docx
+++ b/vision.docx
@@ -1,6 +1,6 @@
 
 <file path=word/document.xml><?xml version="1.0" encoding="utf-8"?>
-<w:document xmlns:o="urn:schemas-microsoft-com:office:office" xmlns:r="http://schemas.openxmlformats.org/officeDocument/2006/relationships" xmlns:v="urn:schemas-microsoft-com:vml" xmlns:w="http://schemas.openxmlformats.org/wordprocessingml/2006/main" xmlns:w10="urn:schemas-microsoft-com:office:word" xmlns:wp="http://schemas.openxmlformats.org/drawingml/2006/wordprocessingDrawing" xmlns:wps="http://schemas.microsoft.com/office/word/2010/wordprocessingShape" xmlns:wpg="http://schemas.microsoft.com/office/word/2010/wordprocessingGroup" xmlns:mc="http://schemas.openxmlformats.org/markup-compatibility/2006" xmlns:wp14="http://schemas.microsoft.com/office/word/2010/wordprocessingDrawing" xmlns:w14="http://schemas.microsoft.com/office/word/2010/wordml" mc:Ignorable="w14 wp14">
+<w:document xmlns:o="urn:schemas-microsoft-com:office:office" xmlns:r="http://schemas.openxmlformats.org/officeDocument/2006/relationships" xmlns:v="urn:schemas-microsoft-com:vml" xmlns:w="http://schemas.openxmlformats.org/wordprocessingml/2006/main" xmlns:w10="urn:schemas-microsoft-com:office:word" xmlns:wp="http://schemas.openxmlformats.org/drawingml/2006/wordprocessingDrawing" xmlns:wps="http://schemas.microsoft.com/office/word/2010/wordprocessingShape" xmlns:wpg="http://schemas.microsoft.com/office/word/2010/wordprocessingGroup" xmlns:mc="http://schemas.openxmlformats.org/markup-compatibility/2006" xmlns:wp14="http://schemas.microsoft.com/office/word/2010/wordprocessingDrawing" xmlns:w14="http://schemas.microsoft.com/office/word/2010/wordml" xmlns:w15="http://schemas.microsoft.com/office/word/2012/wordml" mc:Ignorable="w14 wp14 w15">
   <w:body>
     <w:p>
       <w:pPr>
@@ -19,14 +19,56 @@
           <w:sz w:val="26"/>
           <w:szCs w:val="26"/>
         </w:rPr>
-        <w:t>Onboard</w:t>
-      </w:r>
-      <w:r>
-        <w:rPr>
-          <w:sz w:val="26"/>
-          <w:szCs w:val="26"/>
-        </w:rPr>
-        <w:t xml:space="preserve"> je softverski alat za podršku razvoja softvera kroz njegov celokupni životni ciklus.</w:t>
+        <w:t>M2Z Tool Suite</w:t>
+      </w:r>
+      <w:r>
+        <w:rPr>
+          <w:sz w:val="26"/>
+          <w:szCs w:val="26"/>
+        </w:rPr>
+        <w:t xml:space="preserve"> je </w:t>
+      </w:r>
+      <w:r>
+        <w:rPr>
+          <w:sz w:val="26"/>
+          <w:szCs w:val="26"/>
+        </w:rPr>
+        <w:t>skup</w:t>
+      </w:r>
+      <w:r>
+        <w:rPr>
+          <w:sz w:val="26"/>
+          <w:szCs w:val="26"/>
+        </w:rPr>
+        <w:t xml:space="preserve"> softverski</w:t>
+      </w:r>
+      <w:r>
+        <w:rPr>
+          <w:sz w:val="26"/>
+          <w:szCs w:val="26"/>
+        </w:rPr>
+        <w:t>h</w:t>
+      </w:r>
+      <w:r>
+        <w:rPr>
+          <w:sz w:val="26"/>
+          <w:szCs w:val="26"/>
+        </w:rPr>
+        <w:t xml:space="preserve"> alat</w:t>
+      </w:r>
+      <w:r>
+        <w:rPr>
+          <w:sz w:val="26"/>
+          <w:szCs w:val="26"/>
+        </w:rPr>
+        <w:t>a</w:t>
+      </w:r>
+      <w:r>
+        <w:rPr>
+          <w:sz w:val="26"/>
+          <w:szCs w:val="26"/>
+        </w:rPr>
+        <w:t xml:space="preserve"> za podršku razvoja softvera kroz njegov celokupni životni ciklus.</w:t>
       </w:r>
     </w:p>
     <w:p>
@@ -195,16 +237,7 @@
           <w:sz w:val="26"/>
           <w:szCs w:val="26"/>
         </w:rPr>
-        <w:t xml:space="preserve"> </w:t>
-      </w:r>
-      <w:r>
-        <w:rPr>
-          <w:b/>
-          <w:bCs/>
-          <w:sz w:val="26"/>
-          <w:szCs w:val="26"/>
-        </w:rPr>
-        <w:t>Planiranje</w:t>
+        <w:t xml:space="preserve"> Planiranje</w:t>
       </w:r>
     </w:p>
     <w:p>
@@ -277,6 +310,8 @@
       </w:pPr>
       <w:r>
         <w:rPr>
+          <w:b/>
+          <w:bCs/>
           <w:sz w:val="26"/>
           <w:szCs w:val="26"/>
         </w:rPr>
@@ -326,6 +361,8 @@
       </w:pPr>
       <w:r>
         <w:rPr>
+          <w:b/>
+          <w:bCs/>
           <w:sz w:val="26"/>
           <w:szCs w:val="26"/>
         </w:rPr>
@@ -398,8 +435,8 @@
       </w:pPr>
       <w:r>
         <w:rPr>
-          <w:sz w:val="26"/>
-          <w:szCs w:val="26"/>
+          <w:b/>
+          <w:bCs/>
         </w:rPr>
       </w:r>
     </w:p>
@@ -445,34 +482,27 @@
       </w:pPr>
       <w:r>
         <w:rPr>
-          <w:sz w:val="26"/>
-          <w:szCs w:val="26"/>
-        </w:rPr>
-      </w:r>
-    </w:p>
-    <w:p>
-      <w:pPr>
-        <w:pStyle w:val="Normal"/>
-        <w:bidi w:val="0"/>
-        <w:jc w:val="left"/>
-        <w:rPr>
-          <w:sz w:val="26"/>
-          <w:szCs w:val="26"/>
-        </w:rPr>
-      </w:pPr>
-      <w:r>
-        <w:rPr>
-          <w:sz w:val="26"/>
-          <w:szCs w:val="26"/>
-        </w:rPr>
-        <w:t xml:space="preserve">- </w:t>
-      </w:r>
-      <w:r>
-        <w:rPr>
-          <w:sz w:val="26"/>
-          <w:szCs w:val="26"/>
-        </w:rPr>
-        <w:t>Dizajn korisničkog interfejsa</w:t>
+          <w:b/>
+          <w:bCs/>
+        </w:rPr>
+      </w:r>
+    </w:p>
+    <w:p>
+      <w:pPr>
+        <w:pStyle w:val="Normal"/>
+        <w:bidi w:val="0"/>
+        <w:jc w:val="left"/>
+        <w:rPr>
+          <w:sz w:val="26"/>
+          <w:szCs w:val="26"/>
+        </w:rPr>
+      </w:pPr>
+      <w:r>
+        <w:rPr>
+          <w:sz w:val="26"/>
+          <w:szCs w:val="26"/>
+        </w:rPr>
+        <w:t>- Dizajn korisničkog interfejsa</w:t>
       </w:r>
     </w:p>
     <w:p>
@@ -603,8 +633,8 @@
       </w:pPr>
       <w:r>
         <w:rPr>
-          <w:sz w:val="26"/>
-          <w:szCs w:val="26"/>
+          <w:b/>
+          <w:bCs/>
         </w:rPr>
       </w:r>
     </w:p>
@@ -669,8 +699,8 @@
       </w:pPr>
       <w:r>
         <w:rPr>
-          <w:sz w:val="26"/>
-          <w:szCs w:val="26"/>
+          <w:b/>
+          <w:bCs/>
         </w:rPr>
       </w:r>
     </w:p>
@@ -723,8 +753,8 @@
       </w:pPr>
       <w:r>
         <w:rPr>
-          <w:sz w:val="26"/>
-          <w:szCs w:val="26"/>
+          <w:b/>
+          <w:bCs/>
         </w:rPr>
       </w:r>
     </w:p>
@@ -773,8 +803,8 @@
       </w:pPr>
       <w:r>
         <w:rPr>
-          <w:sz w:val="26"/>
-          <w:szCs w:val="26"/>
+          <w:b/>
+          <w:bCs/>
         </w:rPr>
       </w:r>
     </w:p>
@@ -799,7 +829,7 @@
     <w:sectPr>
       <w:type w:val="nextPage"/>
       <w:pgSz w:w="11906" w:h="16838"/>
-      <w:pgMar w:left="1134" w:right="1134" w:header="0" w:top="1134" w:footer="0" w:bottom="1134" w:gutter="0"/>
+      <w:pgMar w:left="1134" w:right="1134" w:gutter="0" w:header="0" w:top="1134" w:footer="0" w:bottom="1134"/>
       <w:pgNumType w:fmt="decimal"/>
       <w:formProt w:val="false"/>
       <w:textDirection w:val="lrTb"/>
@@ -816,7 +846,6 @@
       <w:rPr>
         <w:rFonts w:ascii="Liberation Serif" w:hAnsi="Liberation Serif" w:eastAsia="Noto Serif CJK SC" w:cs="Lohit Devanagari"/>
         <w:kern w:val="2"/>
-        <w:sz w:val="20"/>
         <w:szCs w:val="24"/>
         <w:lang w:val="en-US" w:eastAsia="zh-CN" w:bidi="hi-IN"/>
       </w:rPr>

</xml_diff>